<commit_message>
Latest decrypt version and readme
</commit_message>
<xml_diff>
--- a/說明文件.docx
+++ b/說明文件.docx
@@ -1,6 +1,6 @@
 
 <file path=word/document.xml><?xml version="1.0" encoding="utf-8"?>
-<w:document xmlns:wpc="http://schemas.microsoft.com/office/word/2010/wordprocessingCanvas" xmlns:cx="http://schemas.microsoft.com/office/drawing/2014/chartex" xmlns:cx1="http://schemas.microsoft.com/office/drawing/2015/9/8/chartex" xmlns:mc="http://schemas.openxmlformats.org/markup-compatibility/2006" xmlns:o="urn:schemas-microsoft-com:office:office" xmlns:r="http://schemas.openxmlformats.org/officeDocument/2006/relationships" xmlns:m="http://schemas.openxmlformats.org/officeDocument/2006/math" xmlns:v="urn:schemas-microsoft-com:vml" xmlns:wp14="http://schemas.microsoft.com/office/word/2010/wordprocessingDrawing" xmlns:wp="http://schemas.openxmlformats.org/drawingml/2006/wordprocessingDrawing" xmlns:w10="urn:schemas-microsoft-com:office:word" xmlns:w="http://schemas.openxmlformats.org/wordprocessingml/2006/main" xmlns:w14="http://schemas.microsoft.com/office/word/2010/wordml" xmlns:w15="http://schemas.microsoft.com/office/word/2012/wordml" xmlns:w16se="http://schemas.microsoft.com/office/word/2015/wordml/symex" xmlns:wpg="http://schemas.microsoft.com/office/word/2010/wordprocessingGroup" xmlns:wpi="http://schemas.microsoft.com/office/word/2010/wordprocessingInk" xmlns:wne="http://schemas.microsoft.com/office/word/2006/wordml" xmlns:wps="http://schemas.microsoft.com/office/word/2010/wordprocessingShape" mc:Ignorable="w14 w15 w16se wp14">
+<w:document xmlns:wpc="http://schemas.microsoft.com/office/word/2010/wordprocessingCanvas" xmlns:cx="http://schemas.microsoft.com/office/drawing/2014/chartex" xmlns:mc="http://schemas.openxmlformats.org/markup-compatibility/2006" xmlns:o="urn:schemas-microsoft-com:office:office" xmlns:r="http://schemas.openxmlformats.org/officeDocument/2006/relationships" xmlns:m="http://schemas.openxmlformats.org/officeDocument/2006/math" xmlns:v="urn:schemas-microsoft-com:vml" xmlns:wp14="http://schemas.microsoft.com/office/word/2010/wordprocessingDrawing" xmlns:wp="http://schemas.openxmlformats.org/drawingml/2006/wordprocessingDrawing" xmlns:w10="urn:schemas-microsoft-com:office:word" xmlns:w="http://schemas.openxmlformats.org/wordprocessingml/2006/main" xmlns:w14="http://schemas.microsoft.com/office/word/2010/wordml" xmlns:w15="http://schemas.microsoft.com/office/word/2012/wordml" xmlns:w16se="http://schemas.microsoft.com/office/word/2015/wordml/symex" xmlns:wpg="http://schemas.microsoft.com/office/word/2010/wordprocessingGroup" xmlns:wpi="http://schemas.microsoft.com/office/word/2010/wordprocessingInk" xmlns:wne="http://schemas.microsoft.com/office/word/2006/wordml" xmlns:wps="http://schemas.microsoft.com/office/word/2010/wordprocessingShape" mc:Ignorable="w14 w15 w16se wp14">
   <w:body>
     <w:p>
       <w:r>
@@ -73,13 +73,7 @@
         <w:t>CPP</w:t>
       </w:r>
     </w:p>
-    <w:p>
-      <w:pPr>
-        <w:rPr>
-          <w:rFonts w:hint="eastAsia"/>
-        </w:rPr>
-      </w:pPr>
-    </w:p>
+    <w:p/>
     <w:p>
       <w:r>
         <w:rPr>
@@ -94,11 +88,6 @@
       </w:r>
     </w:p>
     <w:p>
-      <w:pPr>
-        <w:rPr>
-          <w:rFonts w:hint="eastAsia"/>
-        </w:rPr>
-      </w:pPr>
       <w:r>
         <w:tab/>
       </w:r>
@@ -140,9 +129,6 @@
     <w:p>
       <w:pPr>
         <w:ind w:left="480"/>
-        <w:rPr>
-          <w:rFonts w:hint="eastAsia"/>
-        </w:rPr>
       </w:pPr>
       <w:r>
         <w:rPr>
@@ -198,9 +184,6 @@
     <w:p>
       <w:pPr>
         <w:ind w:left="480"/>
-        <w:rPr>
-          <w:rFonts w:hint="eastAsia"/>
-        </w:rPr>
       </w:pPr>
       <w:r>
         <w:rPr>
@@ -333,9 +316,6 @@
       <w:pPr>
         <w:pStyle w:val="a3"/>
         <w:ind w:leftChars="0"/>
-        <w:rPr>
-          <w:rFonts w:hint="eastAsia"/>
-        </w:rPr>
       </w:pPr>
       <w:r>
         <w:rPr>
@@ -518,9 +498,6 @@
     <w:p>
       <w:pPr>
         <w:ind w:left="480"/>
-        <w:rPr>
-          <w:rFonts w:hint="eastAsia"/>
-        </w:rPr>
       </w:pPr>
       <w:r>
         <w:rPr>
@@ -563,9 +540,688 @@
           <w:rFonts w:hint="eastAsia"/>
         </w:rPr>
         <w:t>。</w:t>
+      </w:r>
+    </w:p>
+    <w:p>
+      <w:pPr>
+        <w:widowControl/>
+      </w:pPr>
+      <w:r>
+        <w:br w:type="page"/>
+      </w:r>
+    </w:p>
+    <w:p>
+      <w:r>
+        <w:rPr>
+          <w:rFonts w:hint="eastAsia"/>
+        </w:rPr>
+        <w:lastRenderedPageBreak/>
+        <w:t>分工：</w:t>
+      </w:r>
+    </w:p>
+    <w:p>
+      <w:r>
+        <w:rPr>
+          <w:rFonts w:hint="eastAsia"/>
+        </w:rPr>
+        <w:t>四資工三甲</w:t>
+      </w:r>
+      <w:r>
+        <w:rPr>
+          <w:rFonts w:hint="eastAsia"/>
+        </w:rPr>
+        <w:t xml:space="preserve"> B10615055 </w:t>
+      </w:r>
+      <w:r>
+        <w:rPr>
+          <w:rFonts w:hint="eastAsia"/>
+        </w:rPr>
+        <w:t>潘禎佑</w:t>
+      </w:r>
+      <w:r>
+        <w:rPr>
+          <w:rFonts w:hint="eastAsia"/>
+        </w:rPr>
+        <w:t xml:space="preserve"> </w:t>
+      </w:r>
+      <w:r>
+        <w:t>Decrypt</w:t>
+      </w:r>
+    </w:p>
+    <w:p>
+      <w:pPr>
+        <w:rPr>
+          <w:rFonts w:hint="eastAsia"/>
+        </w:rPr>
+      </w:pPr>
+    </w:p>
+    <w:p>
+      <w:r>
+        <w:rPr>
+          <w:rFonts w:hint="eastAsia"/>
+        </w:rPr>
+        <w:t>開發環境：</w:t>
+      </w:r>
+    </w:p>
+    <w:p>
+      <w:pPr>
+        <w:rPr>
+          <w:rFonts w:hint="eastAsia"/>
+        </w:rPr>
+      </w:pPr>
+      <w:r>
+        <w:rPr>
+          <w:rFonts w:hint="eastAsia"/>
+        </w:rPr>
+        <w:t>Visual Studio C++</w:t>
+      </w:r>
+    </w:p>
+    <w:p>
+      <w:pPr>
+        <w:rPr>
+          <w:rFonts w:hint="eastAsia"/>
+        </w:rPr>
+      </w:pPr>
+    </w:p>
+    <w:p>
+      <w:r>
+        <w:t>Decrypt</w:t>
+      </w:r>
+      <w:r>
+        <w:rPr>
+          <w:rFonts w:hint="eastAsia"/>
+        </w:rPr>
+        <w:t>：</w:t>
+      </w:r>
+    </w:p>
+    <w:p>
+      <w:r>
+        <w:rPr>
+          <w:rFonts w:hint="eastAsia"/>
+        </w:rPr>
+        <w:t>Main</w:t>
+      </w:r>
+      <w:r>
+        <w:rPr>
+          <w:rFonts w:hint="eastAsia"/>
+        </w:rPr>
+        <w:t>：</w:t>
+      </w:r>
+    </w:p>
+    <w:p>
+      <w:r>
+        <w:tab/>
+      </w:r>
+      <w:r>
+        <w:rPr>
+          <w:rFonts w:hint="eastAsia"/>
+        </w:rPr>
+        <w:t>輸入字串</w:t>
+      </w:r>
+      <w:r>
+        <w:rPr>
+          <w:rFonts w:hint="eastAsia"/>
+        </w:rPr>
+        <w:t>後</w:t>
+      </w:r>
+      <w:r>
+        <w:rPr>
+          <w:rFonts w:hint="eastAsia"/>
+        </w:rPr>
+        <w:t>格式判斷</w:t>
+      </w:r>
+      <w:r>
+        <w:rPr>
+          <w:rFonts w:hint="eastAsia"/>
+        </w:rPr>
+        <w:t xml:space="preserve"> </w:t>
+      </w:r>
+      <w:r>
+        <w:t>call function and output</w:t>
+      </w:r>
+    </w:p>
+    <w:p/>
+    <w:p>
+      <w:pPr>
+        <w:pStyle w:val="a3"/>
+        <w:numPr>
+          <w:ilvl w:val="0"/>
+          <w:numId w:val="3"/>
+        </w:numPr>
+        <w:ind w:leftChars="0"/>
+      </w:pPr>
+      <w:r>
+        <w:t>C</w:t>
+      </w:r>
+      <w:r>
+        <w:t>aes</w:t>
+      </w:r>
+      <w:r>
+        <w:rPr>
+          <w:rFonts w:hint="eastAsia"/>
+        </w:rPr>
+        <w:t>ar Decrypt</w:t>
+      </w:r>
+    </w:p>
+    <w:p>
+      <w:pPr>
+        <w:rPr>
+          <w:rFonts w:hint="eastAsia"/>
+        </w:rPr>
+      </w:pPr>
+    </w:p>
+    <w:p>
+      <w:pPr>
+        <w:ind w:left="360"/>
+      </w:pPr>
+      <w:r>
+        <w:rPr>
+          <w:rFonts w:hint="eastAsia"/>
+        </w:rPr>
+        <w:t>每個位元</w:t>
+      </w:r>
+      <w:r>
+        <w:rPr>
+          <w:rFonts w:hint="eastAsia"/>
+        </w:rPr>
+        <w:t>減去</w:t>
+      </w:r>
+      <w:r>
+        <w:rPr>
+          <w:rFonts w:hint="eastAsia"/>
+        </w:rPr>
+        <w:t>key</w:t>
+      </w:r>
+      <w:r>
+        <w:rPr>
+          <w:rFonts w:hint="eastAsia"/>
+        </w:rPr>
+        <w:t>值</w:t>
+      </w:r>
+      <w:r>
+        <w:rPr>
+          <w:rFonts w:hint="eastAsia"/>
+        </w:rPr>
+        <w:t>後回傳</w:t>
       </w:r>
       <w:bookmarkStart w:id="0" w:name="_GoBack"/>
       <w:bookmarkEnd w:id="0"/>
+      <w:r>
+        <w:rPr>
+          <w:rFonts w:hint="eastAsia"/>
+        </w:rPr>
+        <w:t>。</w:t>
+      </w:r>
+    </w:p>
+    <w:p/>
+    <w:p>
+      <w:pPr>
+        <w:pStyle w:val="a3"/>
+        <w:numPr>
+          <w:ilvl w:val="0"/>
+          <w:numId w:val="3"/>
+        </w:numPr>
+        <w:ind w:leftChars="0"/>
+        <w:rPr>
+          <w:rFonts w:hint="eastAsia"/>
+        </w:rPr>
+      </w:pPr>
+      <w:proofErr w:type="spellStart"/>
+      <w:r>
+        <w:rPr>
+          <w:rFonts w:hint="eastAsia"/>
+        </w:rPr>
+        <w:t>Playfair</w:t>
+      </w:r>
+      <w:proofErr w:type="spellEnd"/>
+      <w:r>
+        <w:rPr>
+          <w:rFonts w:hint="eastAsia"/>
+        </w:rPr>
+        <w:t xml:space="preserve"> Decrypt</w:t>
+      </w:r>
+    </w:p>
+    <w:p>
+      <w:pPr>
+        <w:rPr>
+          <w:rFonts w:hint="eastAsia"/>
+        </w:rPr>
+      </w:pPr>
+    </w:p>
+    <w:p>
+      <w:pPr>
+        <w:ind w:firstLine="360"/>
+      </w:pPr>
+      <w:r>
+        <w:rPr>
+          <w:rFonts w:hint="eastAsia"/>
+        </w:rPr>
+        <w:t>在</w:t>
+      </w:r>
+      <w:r>
+        <w:rPr>
+          <w:rFonts w:hint="eastAsia"/>
+        </w:rPr>
+        <w:t>chars</w:t>
+      </w:r>
+      <w:r>
+        <w:rPr>
+          <w:rFonts w:hint="eastAsia"/>
+        </w:rPr>
+        <w:t>這個陣列中填入所有字母，去掉</w:t>
+      </w:r>
+      <w:r>
+        <w:rPr>
+          <w:rFonts w:hint="eastAsia"/>
+        </w:rPr>
+        <w:t>key</w:t>
+      </w:r>
+      <w:r>
+        <w:rPr>
+          <w:rFonts w:hint="eastAsia"/>
+        </w:rPr>
+        <w:t>中出現的字母並加入</w:t>
+      </w:r>
+      <w:proofErr w:type="spellStart"/>
+      <w:r>
+        <w:rPr>
+          <w:rFonts w:hint="eastAsia"/>
+        </w:rPr>
+        <w:t>playfair</w:t>
+      </w:r>
+      <w:proofErr w:type="spellEnd"/>
+      <w:r>
+        <w:rPr>
+          <w:rFonts w:hint="eastAsia"/>
+        </w:rPr>
+        <w:t xml:space="preserve"> table</w:t>
+      </w:r>
+      <w:r>
+        <w:rPr>
+          <w:rFonts w:hint="eastAsia"/>
+        </w:rPr>
+        <w:t>，</w:t>
+      </w:r>
+      <w:r>
+        <w:rPr>
+          <w:rFonts w:hint="eastAsia"/>
+        </w:rPr>
+        <w:t>key</w:t>
+      </w:r>
+      <w:r>
+        <w:rPr>
+          <w:rFonts w:hint="eastAsia"/>
+        </w:rPr>
+        <w:t>處理完再將</w:t>
+      </w:r>
+      <w:r>
+        <w:rPr>
+          <w:rFonts w:hint="eastAsia"/>
+        </w:rPr>
+        <w:t>chars</w:t>
+      </w:r>
+      <w:r>
+        <w:rPr>
+          <w:rFonts w:hint="eastAsia"/>
+        </w:rPr>
+        <w:t>全部填入</w:t>
+      </w:r>
+      <w:r>
+        <w:rPr>
+          <w:rFonts w:hint="eastAsia"/>
+        </w:rPr>
+        <w:t>table</w:t>
+      </w:r>
+      <w:proofErr w:type="gramStart"/>
+      <w:r>
+        <w:rPr>
+          <w:rFonts w:hint="eastAsia"/>
+        </w:rPr>
+        <w:t>完成建表</w:t>
+      </w:r>
+      <w:proofErr w:type="gramEnd"/>
+      <w:r>
+        <w:rPr>
+          <w:rFonts w:hint="eastAsia"/>
+        </w:rPr>
+        <w:t>。</w:t>
+      </w:r>
+    </w:p>
+    <w:p>
+      <w:pPr>
+        <w:ind w:left="360"/>
+      </w:pPr>
+      <w:r>
+        <w:rPr>
+          <w:rFonts w:hint="eastAsia"/>
+        </w:rPr>
+        <w:t>掃描</w:t>
+      </w:r>
+      <w:proofErr w:type="spellStart"/>
+      <w:r>
+        <w:rPr>
+          <w:rFonts w:hint="eastAsia"/>
+        </w:rPr>
+        <w:t>ciphertext</w:t>
+      </w:r>
+      <w:proofErr w:type="spellEnd"/>
+      <w:r>
+        <w:rPr>
+          <w:rFonts w:hint="eastAsia"/>
+        </w:rPr>
+        <w:t>兩兩一組，依照加密</w:t>
+      </w:r>
+      <w:proofErr w:type="gramStart"/>
+      <w:r>
+        <w:rPr>
+          <w:rFonts w:hint="eastAsia"/>
+        </w:rPr>
+        <w:t>規則逆推</w:t>
+      </w:r>
+      <w:proofErr w:type="gramEnd"/>
+      <w:r>
+        <w:rPr>
+          <w:rFonts w:hint="eastAsia"/>
+        </w:rPr>
+        <w:t>完成解密後回傳</w:t>
+      </w:r>
+      <w:r>
+        <w:rPr>
+          <w:rFonts w:hint="eastAsia"/>
+        </w:rPr>
+        <w:t>plaintext</w:t>
+      </w:r>
+      <w:r>
+        <w:rPr>
+          <w:rFonts w:hint="eastAsia"/>
+        </w:rPr>
+        <w:t>。</w:t>
+      </w:r>
+    </w:p>
+    <w:p/>
+    <w:p>
+      <w:pPr>
+        <w:pStyle w:val="a3"/>
+        <w:numPr>
+          <w:ilvl w:val="0"/>
+          <w:numId w:val="3"/>
+        </w:numPr>
+        <w:ind w:leftChars="0"/>
+        <w:rPr>
+          <w:rFonts w:hint="eastAsia"/>
+        </w:rPr>
+      </w:pPr>
+      <w:proofErr w:type="spellStart"/>
+      <w:r>
+        <w:rPr>
+          <w:rFonts w:hint="eastAsia"/>
+        </w:rPr>
+        <w:t>Vernam</w:t>
+      </w:r>
+      <w:proofErr w:type="spellEnd"/>
+      <w:r>
+        <w:rPr>
+          <w:rFonts w:hint="eastAsia"/>
+        </w:rPr>
+        <w:t xml:space="preserve"> with </w:t>
+      </w:r>
+      <w:proofErr w:type="spellStart"/>
+      <w:r>
+        <w:rPr>
+          <w:rFonts w:hint="eastAsia"/>
+        </w:rPr>
+        <w:t>Autokey</w:t>
+      </w:r>
+      <w:proofErr w:type="spellEnd"/>
+      <w:r>
+        <w:rPr>
+          <w:rFonts w:hint="eastAsia"/>
+        </w:rPr>
+        <w:t xml:space="preserve"> Decrypt</w:t>
+      </w:r>
+    </w:p>
+    <w:p/>
+    <w:p>
+      <w:pPr>
+        <w:ind w:firstLine="360"/>
+      </w:pPr>
+      <w:r>
+        <w:rPr>
+          <w:rFonts w:hint="eastAsia"/>
+        </w:rPr>
+        <w:t>將</w:t>
+      </w:r>
+      <w:r>
+        <w:rPr>
+          <w:rFonts w:hint="eastAsia"/>
+        </w:rPr>
+        <w:t>key</w:t>
+      </w:r>
+      <w:r>
+        <w:rPr>
+          <w:rFonts w:hint="eastAsia"/>
+        </w:rPr>
+        <w:t>與</w:t>
+      </w:r>
+      <w:proofErr w:type="spellStart"/>
+      <w:r>
+        <w:rPr>
+          <w:rFonts w:hint="eastAsia"/>
+        </w:rPr>
+        <w:t>ciphertext</w:t>
+      </w:r>
+      <w:proofErr w:type="spellEnd"/>
+      <w:r>
+        <w:rPr>
+          <w:rFonts w:hint="eastAsia"/>
+        </w:rPr>
+        <w:t xml:space="preserve"> XOR</w:t>
+      </w:r>
+      <w:r>
+        <w:rPr>
+          <w:rFonts w:hint="eastAsia"/>
+        </w:rPr>
+        <w:t>得到</w:t>
+      </w:r>
+      <w:r>
+        <w:rPr>
+          <w:rFonts w:hint="eastAsia"/>
+        </w:rPr>
+        <w:t>|key|</w:t>
+      </w:r>
+      <w:r>
+        <w:rPr>
+          <w:rFonts w:hint="eastAsia"/>
+        </w:rPr>
+        <w:t>長度的</w:t>
+      </w:r>
+      <w:r>
+        <w:rPr>
+          <w:rFonts w:hint="eastAsia"/>
+        </w:rPr>
+        <w:t>plaintext</w:t>
+      </w:r>
+      <w:r>
+        <w:rPr>
+          <w:rFonts w:hint="eastAsia"/>
+        </w:rPr>
+        <w:t>，加到</w:t>
+      </w:r>
+      <w:r>
+        <w:rPr>
+          <w:rFonts w:hint="eastAsia"/>
+        </w:rPr>
+        <w:t>key</w:t>
+      </w:r>
+      <w:r>
+        <w:rPr>
+          <w:rFonts w:hint="eastAsia"/>
+        </w:rPr>
+        <w:t>後面繼續</w:t>
+      </w:r>
+      <w:r>
+        <w:rPr>
+          <w:rFonts w:hint="eastAsia"/>
+        </w:rPr>
+        <w:t>XOR</w:t>
+      </w:r>
+      <w:r>
+        <w:rPr>
+          <w:rFonts w:hint="eastAsia"/>
+        </w:rPr>
+        <w:t>，持續做到</w:t>
+      </w:r>
+      <w:proofErr w:type="spellStart"/>
+      <w:r>
+        <w:rPr>
+          <w:rFonts w:hint="eastAsia"/>
+        </w:rPr>
+        <w:t>ciphertext</w:t>
+      </w:r>
+      <w:proofErr w:type="spellEnd"/>
+      <w:r>
+        <w:rPr>
+          <w:rFonts w:hint="eastAsia"/>
+        </w:rPr>
+        <w:t>全部解密完成後回傳。</w:t>
+      </w:r>
+    </w:p>
+    <w:p>
+      <w:pPr>
+        <w:ind w:firstLine="360"/>
+      </w:pPr>
+    </w:p>
+    <w:p>
+      <w:pPr>
+        <w:pStyle w:val="a3"/>
+        <w:numPr>
+          <w:ilvl w:val="0"/>
+          <w:numId w:val="3"/>
+        </w:numPr>
+        <w:ind w:leftChars="0"/>
+      </w:pPr>
+      <w:r>
+        <w:t xml:space="preserve">Row </w:t>
+      </w:r>
+      <w:proofErr w:type="spellStart"/>
+      <w:r>
+        <w:t>Transpotation</w:t>
+      </w:r>
+      <w:proofErr w:type="spellEnd"/>
+      <w:r>
+        <w:t xml:space="preserve"> Decrypt</w:t>
+      </w:r>
+    </w:p>
+    <w:p/>
+    <w:p>
+      <w:pPr>
+        <w:ind w:firstLine="360"/>
+      </w:pPr>
+      <w:r>
+        <w:rPr>
+          <w:rFonts w:hint="eastAsia"/>
+        </w:rPr>
+        <w:t>計算所需</w:t>
+      </w:r>
+      <w:r>
+        <w:rPr>
+          <w:rFonts w:hint="eastAsia"/>
+        </w:rPr>
+        <w:t>變</w:t>
+      </w:r>
+      <w:r>
+        <w:rPr>
+          <w:rFonts w:hint="eastAsia"/>
+        </w:rPr>
+        <w:t>數後，將</w:t>
+      </w:r>
+      <w:proofErr w:type="spellStart"/>
+      <w:r>
+        <w:rPr>
+          <w:rFonts w:hint="eastAsia"/>
+        </w:rPr>
+        <w:t>ciphertext</w:t>
+      </w:r>
+      <w:proofErr w:type="spellEnd"/>
+      <w:r>
+        <w:rPr>
+          <w:rFonts w:hint="eastAsia"/>
+        </w:rPr>
+        <w:t>逐一掃瞄填入</w:t>
+      </w:r>
+      <w:r>
+        <w:rPr>
+          <w:rFonts w:hint="eastAsia"/>
+        </w:rPr>
+        <w:t>plaintext</w:t>
+      </w:r>
+      <w:r>
+        <w:rPr>
+          <w:rFonts w:hint="eastAsia"/>
+        </w:rPr>
+        <w:t>對應位置完成解密後回傳。</w:t>
+      </w:r>
+    </w:p>
+    <w:p/>
+    <w:p>
+      <w:pPr>
+        <w:pStyle w:val="a3"/>
+        <w:numPr>
+          <w:ilvl w:val="0"/>
+          <w:numId w:val="3"/>
+        </w:numPr>
+        <w:ind w:leftChars="0"/>
+      </w:pPr>
+      <w:r>
+        <w:t>Rail Fence Decrypt</w:t>
+      </w:r>
+    </w:p>
+    <w:p/>
+    <w:p>
+      <w:pPr>
+        <w:ind w:firstLine="360"/>
+        <w:rPr>
+          <w:rFonts w:hint="eastAsia"/>
+        </w:rPr>
+      </w:pPr>
+      <w:r>
+        <w:rPr>
+          <w:rFonts w:hint="eastAsia"/>
+        </w:rPr>
+        <w:t>計算所需變數後，</w:t>
+      </w:r>
+      <w:r>
+        <w:rPr>
+          <w:rFonts w:hint="eastAsia"/>
+        </w:rPr>
+        <w:t>將</w:t>
+      </w:r>
+      <w:proofErr w:type="spellStart"/>
+      <w:r>
+        <w:rPr>
+          <w:rFonts w:hint="eastAsia"/>
+        </w:rPr>
+        <w:t>ciphertext</w:t>
+      </w:r>
+      <w:proofErr w:type="spellEnd"/>
+      <w:r>
+        <w:rPr>
+          <w:rFonts w:hint="eastAsia"/>
+        </w:rPr>
+        <w:t>逐一掃瞄填入</w:t>
+      </w:r>
+      <w:r>
+        <w:rPr>
+          <w:rFonts w:hint="eastAsia"/>
+        </w:rPr>
+        <w:t>plaintext</w:t>
+      </w:r>
+      <w:r>
+        <w:rPr>
+          <w:rFonts w:hint="eastAsia"/>
+        </w:rPr>
+        <w:t>對應位置完成解密後回傳。</w:t>
+      </w:r>
     </w:p>
     <w:sectPr>
       <w:pgSz w:w="11906" w:h="16838"/>
@@ -578,7 +1234,7 @@
 </file>
 
 <file path=word/numbering.xml><?xml version="1.0" encoding="utf-8"?>
-<w:numbering xmlns:wpc="http://schemas.microsoft.com/office/word/2010/wordprocessingCanvas" xmlns:cx="http://schemas.microsoft.com/office/drawing/2014/chartex" xmlns:cx1="http://schemas.microsoft.com/office/drawing/2015/9/8/chartex" xmlns:mc="http://schemas.openxmlformats.org/markup-compatibility/2006" xmlns:o="urn:schemas-microsoft-com:office:office" xmlns:r="http://schemas.openxmlformats.org/officeDocument/2006/relationships" xmlns:m="http://schemas.openxmlformats.org/officeDocument/2006/math" xmlns:v="urn:schemas-microsoft-com:vml" xmlns:wp14="http://schemas.microsoft.com/office/word/2010/wordprocessingDrawing" xmlns:wp="http://schemas.openxmlformats.org/drawingml/2006/wordprocessingDrawing" xmlns:w10="urn:schemas-microsoft-com:office:word" xmlns:w="http://schemas.openxmlformats.org/wordprocessingml/2006/main" xmlns:w14="http://schemas.microsoft.com/office/word/2010/wordml" xmlns:w15="http://schemas.microsoft.com/office/word/2012/wordml" xmlns:w16se="http://schemas.microsoft.com/office/word/2015/wordml/symex" xmlns:wpg="http://schemas.microsoft.com/office/word/2010/wordprocessingGroup" xmlns:wpi="http://schemas.microsoft.com/office/word/2010/wordprocessingInk" xmlns:wne="http://schemas.microsoft.com/office/word/2006/wordml" xmlns:wps="http://schemas.microsoft.com/office/word/2010/wordprocessingShape" mc:Ignorable="w14 w15 w16se wp14">
+<w:numbering xmlns:wpc="http://schemas.microsoft.com/office/word/2010/wordprocessingCanvas" xmlns:cx="http://schemas.microsoft.com/office/drawing/2014/chartex" xmlns:mc="http://schemas.openxmlformats.org/markup-compatibility/2006" xmlns:o="urn:schemas-microsoft-com:office:office" xmlns:r="http://schemas.openxmlformats.org/officeDocument/2006/relationships" xmlns:m="http://schemas.openxmlformats.org/officeDocument/2006/math" xmlns:v="urn:schemas-microsoft-com:vml" xmlns:wp14="http://schemas.microsoft.com/office/word/2010/wordprocessingDrawing" xmlns:wp="http://schemas.openxmlformats.org/drawingml/2006/wordprocessingDrawing" xmlns:w10="urn:schemas-microsoft-com:office:word" xmlns:w="http://schemas.openxmlformats.org/wordprocessingml/2006/main" xmlns:w14="http://schemas.microsoft.com/office/word/2010/wordml" xmlns:w15="http://schemas.microsoft.com/office/word/2012/wordml" xmlns:w16se="http://schemas.microsoft.com/office/word/2015/wordml/symex" xmlns:wpg="http://schemas.microsoft.com/office/word/2010/wordprocessingGroup" xmlns:wpi="http://schemas.microsoft.com/office/word/2010/wordprocessingInk" xmlns:wne="http://schemas.microsoft.com/office/word/2006/wordml" xmlns:wps="http://schemas.microsoft.com/office/word/2010/wordprocessingShape" mc:Ignorable="w14 w15 w16se wp14">
   <w:abstractNum w:abstractNumId="0" w15:restartNumberingAfterBreak="0">
     <w:nsid w:val="1BBB7B6E"/>
     <w:multiLevelType w:val="hybridMultilevel"/>
@@ -671,8 +1327,192 @@
       </w:pPr>
     </w:lvl>
   </w:abstractNum>
+  <w:abstractNum w:abstractNumId="1" w15:restartNumberingAfterBreak="0">
+    <w:nsid w:val="313034BB"/>
+    <w:multiLevelType w:val="hybridMultilevel"/>
+    <w:tmpl w:val="11E60470"/>
+    <w:lvl w:ilvl="0" w:tplc="432EAF8C">
+      <w:start w:val="1"/>
+      <w:numFmt w:val="decimal"/>
+      <w:lvlText w:val="%1."/>
+      <w:lvlJc w:val="left"/>
+      <w:pPr>
+        <w:ind w:left="840" w:hanging="360"/>
+      </w:pPr>
+      <w:rPr>
+        <w:rFonts w:hint="default"/>
+      </w:rPr>
+    </w:lvl>
+    <w:lvl w:ilvl="1" w:tplc="04090019">
+      <w:start w:val="1"/>
+      <w:numFmt w:val="ideographTraditional"/>
+      <w:lvlText w:val="%2、"/>
+      <w:lvlJc w:val="left"/>
+      <w:pPr>
+        <w:ind w:left="1440" w:hanging="480"/>
+      </w:pPr>
+    </w:lvl>
+    <w:lvl w:ilvl="2" w:tplc="0409001B">
+      <w:start w:val="1"/>
+      <w:numFmt w:val="lowerRoman"/>
+      <w:lvlText w:val="%3."/>
+      <w:lvlJc w:val="right"/>
+      <w:pPr>
+        <w:ind w:left="1920" w:hanging="480"/>
+      </w:pPr>
+    </w:lvl>
+    <w:lvl w:ilvl="3" w:tplc="0409000F" w:tentative="1">
+      <w:start w:val="1"/>
+      <w:numFmt w:val="decimal"/>
+      <w:lvlText w:val="%4."/>
+      <w:lvlJc w:val="left"/>
+      <w:pPr>
+        <w:ind w:left="2400" w:hanging="480"/>
+      </w:pPr>
+    </w:lvl>
+    <w:lvl w:ilvl="4" w:tplc="04090019" w:tentative="1">
+      <w:start w:val="1"/>
+      <w:numFmt w:val="ideographTraditional"/>
+      <w:lvlText w:val="%5、"/>
+      <w:lvlJc w:val="left"/>
+      <w:pPr>
+        <w:ind w:left="2880" w:hanging="480"/>
+      </w:pPr>
+    </w:lvl>
+    <w:lvl w:ilvl="5" w:tplc="0409001B" w:tentative="1">
+      <w:start w:val="1"/>
+      <w:numFmt w:val="lowerRoman"/>
+      <w:lvlText w:val="%6."/>
+      <w:lvlJc w:val="right"/>
+      <w:pPr>
+        <w:ind w:left="3360" w:hanging="480"/>
+      </w:pPr>
+    </w:lvl>
+    <w:lvl w:ilvl="6" w:tplc="0409000F" w:tentative="1">
+      <w:start w:val="1"/>
+      <w:numFmt w:val="decimal"/>
+      <w:lvlText w:val="%7."/>
+      <w:lvlJc w:val="left"/>
+      <w:pPr>
+        <w:ind w:left="3840" w:hanging="480"/>
+      </w:pPr>
+    </w:lvl>
+    <w:lvl w:ilvl="7" w:tplc="04090019" w:tentative="1">
+      <w:start w:val="1"/>
+      <w:numFmt w:val="ideographTraditional"/>
+      <w:lvlText w:val="%8、"/>
+      <w:lvlJc w:val="left"/>
+      <w:pPr>
+        <w:ind w:left="4320" w:hanging="480"/>
+      </w:pPr>
+    </w:lvl>
+    <w:lvl w:ilvl="8" w:tplc="0409001B" w:tentative="1">
+      <w:start w:val="1"/>
+      <w:numFmt w:val="lowerRoman"/>
+      <w:lvlText w:val="%9."/>
+      <w:lvlJc w:val="right"/>
+      <w:pPr>
+        <w:ind w:left="4800" w:hanging="480"/>
+      </w:pPr>
+    </w:lvl>
+  </w:abstractNum>
+  <w:abstractNum w:abstractNumId="2" w15:restartNumberingAfterBreak="0">
+    <w:nsid w:val="64CF25D8"/>
+    <w:multiLevelType w:val="hybridMultilevel"/>
+    <w:tmpl w:val="C0C60DCA"/>
+    <w:lvl w:ilvl="0" w:tplc="F17E04AE">
+      <w:start w:val="1"/>
+      <w:numFmt w:val="decimal"/>
+      <w:lvlText w:val="%1."/>
+      <w:lvlJc w:val="left"/>
+      <w:pPr>
+        <w:ind w:left="360" w:hanging="360"/>
+      </w:pPr>
+      <w:rPr>
+        <w:rFonts w:hint="default"/>
+      </w:rPr>
+    </w:lvl>
+    <w:lvl w:ilvl="1" w:tplc="04090019" w:tentative="1">
+      <w:start w:val="1"/>
+      <w:numFmt w:val="ideographTraditional"/>
+      <w:lvlText w:val="%2、"/>
+      <w:lvlJc w:val="left"/>
+      <w:pPr>
+        <w:ind w:left="960" w:hanging="480"/>
+      </w:pPr>
+    </w:lvl>
+    <w:lvl w:ilvl="2" w:tplc="0409001B" w:tentative="1">
+      <w:start w:val="1"/>
+      <w:numFmt w:val="lowerRoman"/>
+      <w:lvlText w:val="%3."/>
+      <w:lvlJc w:val="right"/>
+      <w:pPr>
+        <w:ind w:left="1440" w:hanging="480"/>
+      </w:pPr>
+    </w:lvl>
+    <w:lvl w:ilvl="3" w:tplc="0409000F" w:tentative="1">
+      <w:start w:val="1"/>
+      <w:numFmt w:val="decimal"/>
+      <w:lvlText w:val="%4."/>
+      <w:lvlJc w:val="left"/>
+      <w:pPr>
+        <w:ind w:left="1920" w:hanging="480"/>
+      </w:pPr>
+    </w:lvl>
+    <w:lvl w:ilvl="4" w:tplc="04090019" w:tentative="1">
+      <w:start w:val="1"/>
+      <w:numFmt w:val="ideographTraditional"/>
+      <w:lvlText w:val="%5、"/>
+      <w:lvlJc w:val="left"/>
+      <w:pPr>
+        <w:ind w:left="2400" w:hanging="480"/>
+      </w:pPr>
+    </w:lvl>
+    <w:lvl w:ilvl="5" w:tplc="0409001B" w:tentative="1">
+      <w:start w:val="1"/>
+      <w:numFmt w:val="lowerRoman"/>
+      <w:lvlText w:val="%6."/>
+      <w:lvlJc w:val="right"/>
+      <w:pPr>
+        <w:ind w:left="2880" w:hanging="480"/>
+      </w:pPr>
+    </w:lvl>
+    <w:lvl w:ilvl="6" w:tplc="0409000F" w:tentative="1">
+      <w:start w:val="1"/>
+      <w:numFmt w:val="decimal"/>
+      <w:lvlText w:val="%7."/>
+      <w:lvlJc w:val="left"/>
+      <w:pPr>
+        <w:ind w:left="3360" w:hanging="480"/>
+      </w:pPr>
+    </w:lvl>
+    <w:lvl w:ilvl="7" w:tplc="04090019" w:tentative="1">
+      <w:start w:val="1"/>
+      <w:numFmt w:val="ideographTraditional"/>
+      <w:lvlText w:val="%8、"/>
+      <w:lvlJc w:val="left"/>
+      <w:pPr>
+        <w:ind w:left="3840" w:hanging="480"/>
+      </w:pPr>
+    </w:lvl>
+    <w:lvl w:ilvl="8" w:tplc="0409001B" w:tentative="1">
+      <w:start w:val="1"/>
+      <w:numFmt w:val="lowerRoman"/>
+      <w:lvlText w:val="%9."/>
+      <w:lvlJc w:val="right"/>
+      <w:pPr>
+        <w:ind w:left="4320" w:hanging="480"/>
+      </w:pPr>
+    </w:lvl>
+  </w:abstractNum>
   <w:num w:numId="1">
     <w:abstractNumId w:val="0"/>
+  </w:num>
+  <w:num w:numId="2">
+    <w:abstractNumId w:val="1"/>
+  </w:num>
+  <w:num w:numId="3">
+    <w:abstractNumId w:val="2"/>
   </w:num>
 </w:numbering>
 </file>

</xml_diff>